<commit_message>
Add data analytics certification
</commit_message>
<xml_diff>
--- a/issa_khoury_resume.docx
+++ b/issa_khoury_resume.docx
@@ -31,19 +31,7 @@
           <w:rPr>
             <w:rStyle w:val="Hyperlink"/>
           </w:rPr>
-          <w:t>hello@issakho</w:t>
-        </w:r>
-        <w:r>
-          <w:rPr>
-            <w:rStyle w:val="Hyperlink"/>
-          </w:rPr>
-          <w:t>u</w:t>
-        </w:r>
-        <w:r>
-          <w:rPr>
-            <w:rStyle w:val="Hyperlink"/>
-          </w:rPr>
-          <w:t>ry.me</w:t>
+          <w:t>hello@issakhoury.me</w:t>
         </w:r>
       </w:hyperlink>
       <w:r>
@@ -173,7 +161,6 @@
           <w:showingPlcHdr/>
           <w15:appearance w15:val="hidden"/>
         </w:sdtPr>
-        <w:sdtEndPr/>
         <w:sdtContent>
           <w:r>
             <w:t>Experience</w:t>
@@ -1579,7 +1566,6 @@
           <w:showingPlcHdr/>
           <w15:appearance w15:val="hidden"/>
         </w:sdtPr>
-        <w:sdtEndPr/>
         <w:sdtContent>
           <w:r>
             <w:t>Education</w:t>
@@ -1821,6 +1807,11 @@
           <w:ilvl w:val="0"/>
           <w:numId w:val="17"/>
         </w:numPr>
+        <w:rPr>
+          <w:rStyle w:val="Hyperlink"/>
+          <w:color w:val="4B3A2E" w:themeColor="text2"/>
+          <w:u w:val="none"/>
+        </w:rPr>
       </w:pPr>
       <w:hyperlink r:id="rId15" w:history="1">
         <w:r>
@@ -1831,10 +1822,27 @@
         </w:r>
       </w:hyperlink>
     </w:p>
+    <w:p>
+      <w:pPr>
+        <w:pStyle w:val="ListParagraph"/>
+        <w:numPr>
+          <w:ilvl w:val="0"/>
+          <w:numId w:val="17"/>
+        </w:numPr>
+      </w:pPr>
+      <w:hyperlink r:id="rId16" w:history="1">
+        <w:r>
+          <w:rPr>
+            <w:rStyle w:val="Hyperlink"/>
+          </w:rPr>
+          <w:t>AWS Certified Data Analytics - Specialty</w:t>
+        </w:r>
+      </w:hyperlink>
+    </w:p>
     <w:sectPr>
-      <w:headerReference w:type="default" r:id="rId16"/>
-      <w:footerReference w:type="default" r:id="rId17"/>
-      <w:headerReference w:type="first" r:id="rId18"/>
+      <w:headerReference w:type="default" r:id="rId17"/>
+      <w:footerReference w:type="default" r:id="rId18"/>
+      <w:headerReference w:type="first" r:id="rId19"/>
       <w:pgSz w:w="12240" w:h="15840"/>
       <w:pgMar w:top="1152" w:right="1123" w:bottom="1195" w:left="1123" w:header="432" w:footer="720" w:gutter="0"/>
       <w:cols w:space="720"/>
@@ -4630,6 +4638,7 @@
     <w:rsid w:val="00F65076"/>
     <w:rsid w:val="00FB04F6"/>
     <w:rsid w:val="00FB61BD"/>
+    <w:rsid w:val="00FE4FB9"/>
   </w:rsids>
   <m:mathPr>
     <m:mathFont m:val="Cambria Math"/>

</xml_diff>

<commit_message>
Add areas of expertise
</commit_message>
<xml_diff>
--- a/issa_khoury_resume.docx
+++ b/issa_khoury_resume.docx
@@ -118,6 +118,164 @@
           <w:lang w:val="en-NL"/>
         </w:rPr>
         <w:t>I am committed to effectively communicating technical concepts to both technical and non-technical stakeholders, ensuring alignment and buy-in for my projects. My goal is to deliver exceptional software solutions that exceed customer expectations and drive positive business outcomes.</w:t>
+      </w:r>
+    </w:p>
+    <w:p>
+      <w:pPr>
+        <w:pStyle w:val="Heading1"/>
+      </w:pPr>
+      <w:r>
+        <w:t xml:space="preserve">Areas of Expertise </w:t>
+      </w:r>
+    </w:p>
+    <w:p>
+      <w:pPr>
+        <w:numPr>
+          <w:ilvl w:val="0"/>
+          <w:numId w:val="30"/>
+        </w:numPr>
+        <w:rPr>
+          <w:lang w:val="en-NL"/>
+        </w:rPr>
+      </w:pPr>
+      <w:r>
+        <w:rPr>
+          <w:b/>
+          <w:bCs/>
+          <w:lang w:val="en-NL"/>
+        </w:rPr>
+        <w:t>Cloud Architecture &amp; Solutions:</w:t>
+      </w:r>
+      <w:r>
+        <w:rPr>
+          <w:lang w:val="en-NL"/>
+        </w:rPr>
+        <w:t xml:space="preserve"> AWS, Azure, Google Cloud, cloud-native technologies</w:t>
+      </w:r>
+    </w:p>
+    <w:p>
+      <w:pPr>
+        <w:numPr>
+          <w:ilvl w:val="0"/>
+          <w:numId w:val="30"/>
+        </w:numPr>
+        <w:rPr>
+          <w:lang w:val="en-NL"/>
+        </w:rPr>
+      </w:pPr>
+      <w:r>
+        <w:rPr>
+          <w:b/>
+          <w:bCs/>
+          <w:lang w:val="en-NL"/>
+        </w:rPr>
+        <w:t>Data Engineering &amp; Analytics:</w:t>
+      </w:r>
+      <w:r>
+        <w:rPr>
+          <w:lang w:val="en-NL"/>
+        </w:rPr>
+        <w:t xml:space="preserve"> Data mesh, data lakes, machine learning platforms</w:t>
+      </w:r>
+    </w:p>
+    <w:p>
+      <w:pPr>
+        <w:numPr>
+          <w:ilvl w:val="0"/>
+          <w:numId w:val="30"/>
+        </w:numPr>
+        <w:rPr>
+          <w:lang w:val="en-NL"/>
+        </w:rPr>
+      </w:pPr>
+      <w:r>
+        <w:rPr>
+          <w:b/>
+          <w:bCs/>
+          <w:lang w:val="en-NL"/>
+        </w:rPr>
+        <w:t>DevOps &amp; Automation:</w:t>
+      </w:r>
+      <w:r>
+        <w:rPr>
+          <w:lang w:val="en-NL"/>
+        </w:rPr>
+        <w:t xml:space="preserve"> Terraform, Ansible, CI/CD, infrastructure as code</w:t>
+      </w:r>
+    </w:p>
+    <w:p>
+      <w:pPr>
+        <w:numPr>
+          <w:ilvl w:val="0"/>
+          <w:numId w:val="30"/>
+        </w:numPr>
+        <w:rPr>
+          <w:lang w:val="en-NL"/>
+        </w:rPr>
+      </w:pPr>
+      <w:r>
+        <w:rPr>
+          <w:b/>
+          <w:bCs/>
+          <w:lang w:val="en-NL"/>
+        </w:rPr>
+        <w:t>Software Development &amp; Design:</w:t>
+      </w:r>
+      <w:r>
+        <w:rPr>
+          <w:lang w:val="en-NL"/>
+        </w:rPr>
+        <w:t xml:space="preserve"> Java, Python, microservices, scalable systems</w:t>
+      </w:r>
+    </w:p>
+    <w:p>
+      <w:pPr>
+        <w:numPr>
+          <w:ilvl w:val="0"/>
+          <w:numId w:val="30"/>
+        </w:numPr>
+        <w:rPr>
+          <w:lang w:val="en-NL"/>
+        </w:rPr>
+      </w:pPr>
+      <w:r>
+        <w:rPr>
+          <w:b/>
+          <w:bCs/>
+          <w:lang w:val="en-NL"/>
+        </w:rPr>
+        <w:t>Stakeholder Management &amp; Technical Leadership:</w:t>
+      </w:r>
+      <w:r>
+        <w:rPr>
+          <w:lang w:val="en-NL"/>
+        </w:rPr>
+        <w:t xml:space="preserve"> Leading cross-functional teams, technical advisory</w:t>
+      </w:r>
+    </w:p>
+    <w:p>
+      <w:pPr>
+        <w:numPr>
+          <w:ilvl w:val="0"/>
+          <w:numId w:val="30"/>
+        </w:numPr>
+        <w:rPr>
+          <w:lang w:val="en-NL"/>
+        </w:rPr>
+      </w:pPr>
+      <w:r>
+        <w:rPr>
+          <w:b/>
+          <w:bCs/>
+          <w:lang w:val="en-NL"/>
+        </w:rPr>
+        <w:t>Security &amp; Compliance:</w:t>
+      </w:r>
+      <w:r>
+        <w:rPr>
+          <w:lang w:val="en-NL"/>
+        </w:rPr>
+        <w:t xml:space="preserve"> Zero-trust security, cloud governance, network architecture</w:t>
       </w:r>
     </w:p>
     <w:p>
@@ -226,6 +384,7 @@
               <w:ind w:left="720"/>
             </w:pPr>
             <w:r>
+              <w:lastRenderedPageBreak/>
               <w:t xml:space="preserve">I have been working in the role of Technical Lead across several industries in Europe such as automotive and logistics. My responsibilities have included stakeholder management, team leading, technical advisory, and solution architecture for software and cloud systems. </w:t>
             </w:r>
           </w:p>
@@ -321,7 +480,6 @@
               <w:rPr>
                 <w:lang w:val="en-NL"/>
               </w:rPr>
-              <w:lastRenderedPageBreak/>
               <w:t xml:space="preserve">Defined target capabilities and </w:t>
             </w:r>
             <w:r>
@@ -714,6 +872,7 @@
                 <w:bCs/>
                 <w:lang w:val="en-NL"/>
               </w:rPr>
+              <w:lastRenderedPageBreak/>
               <w:t>Led a data engineering team in developing a scalable and flexible data platform for a large manufacturing client.</w:t>
             </w:r>
           </w:p>
@@ -1198,6 +1357,7 @@
                 <w:bCs/>
                 <w:lang w:val="en-NL"/>
               </w:rPr>
+              <w:lastRenderedPageBreak/>
               <w:t>Established a central operations team</w:t>
             </w:r>
             <w:r>
@@ -1314,7 +1474,6 @@
                 <w:bCs/>
                 <w:lang w:val="en-NL"/>
               </w:rPr>
-              <w:lastRenderedPageBreak/>
               <w:t>Initiated data cataloging with AWS Glue</w:t>
             </w:r>
             <w:r>
@@ -1637,6 +1796,7 @@
               <w:rPr>
                 <w:lang w:val="en-NL"/>
               </w:rPr>
+              <w:lastRenderedPageBreak/>
               <w:t>Implemented a secure API gateway using TLS termination and OpenID Connect authentication to enforce perimeter security.</w:t>
             </w:r>
           </w:p>
@@ -1697,7 +1857,6 @@
         <w:pStyle w:val="Heading2"/>
       </w:pPr>
       <w:r>
-        <w:lastRenderedPageBreak/>
         <w:t>Relay42</w:t>
       </w:r>
       <w:r>
@@ -2015,7 +2174,14 @@
         <w:rPr>
           <w:lang w:val="en-NL"/>
         </w:rPr>
-        <w:t xml:space="preserve"> using a combination of search filters that can understand the content. Smarty also tracked the performance of news content over time on social media, allowing the user to view real time insights about what is trending around the world.</w:t>
+        <w:t xml:space="preserve"> using a combination of search filters that can understand the content. Smarty also tracked the performance of news </w:t>
+      </w:r>
+      <w:r>
+        <w:rPr>
+          <w:lang w:val="en-NL"/>
+        </w:rPr>
+        <w:lastRenderedPageBreak/>
+        <w:t>content over time on social media, allowing the user to view real time insights about what is trending around the world.</w:t>
       </w:r>
     </w:p>
     <w:p>
@@ -2121,7 +2287,6 @@
           <w:bCs/>
           <w:lang w:val="en-NL"/>
         </w:rPr>
-        <w:lastRenderedPageBreak/>
         <w:t>Leveraged a variety of technologies</w:t>
       </w:r>
       <w:r>
@@ -5134,6 +5299,155 @@
     </w:lvl>
   </w:abstractNum>
   <w:abstractNum w:abstractNumId="25" w15:restartNumberingAfterBreak="0">
+    <w:nsid w:val="5E373951"/>
+    <w:multiLevelType w:val="multilevel"/>
+    <w:tmpl w:val="0D920CFA"/>
+    <w:lvl w:ilvl="0">
+      <w:start w:val="1"/>
+      <w:numFmt w:val="bullet"/>
+      <w:lvlText w:val=""/>
+      <w:lvlJc w:val="left"/>
+      <w:pPr>
+        <w:tabs>
+          <w:tab w:val="num" w:pos="720"/>
+        </w:tabs>
+        <w:ind w:left="720" w:hanging="360"/>
+      </w:pPr>
+      <w:rPr>
+        <w:rFonts w:ascii="Symbol" w:hAnsi="Symbol" w:hint="default"/>
+        <w:sz w:val="20"/>
+      </w:rPr>
+    </w:lvl>
+    <w:lvl w:ilvl="1" w:tentative="1">
+      <w:start w:val="1"/>
+      <w:numFmt w:val="bullet"/>
+      <w:lvlText w:val="o"/>
+      <w:lvlJc w:val="left"/>
+      <w:pPr>
+        <w:tabs>
+          <w:tab w:val="num" w:pos="1440"/>
+        </w:tabs>
+        <w:ind w:left="1440" w:hanging="360"/>
+      </w:pPr>
+      <w:rPr>
+        <w:rFonts w:ascii="Courier New" w:hAnsi="Courier New" w:hint="default"/>
+        <w:sz w:val="20"/>
+      </w:rPr>
+    </w:lvl>
+    <w:lvl w:ilvl="2" w:tentative="1">
+      <w:start w:val="1"/>
+      <w:numFmt w:val="bullet"/>
+      <w:lvlText w:val=""/>
+      <w:lvlJc w:val="left"/>
+      <w:pPr>
+        <w:tabs>
+          <w:tab w:val="num" w:pos="2160"/>
+        </w:tabs>
+        <w:ind w:left="2160" w:hanging="360"/>
+      </w:pPr>
+      <w:rPr>
+        <w:rFonts w:ascii="Wingdings" w:hAnsi="Wingdings" w:hint="default"/>
+        <w:sz w:val="20"/>
+      </w:rPr>
+    </w:lvl>
+    <w:lvl w:ilvl="3" w:tentative="1">
+      <w:start w:val="1"/>
+      <w:numFmt w:val="bullet"/>
+      <w:lvlText w:val=""/>
+      <w:lvlJc w:val="left"/>
+      <w:pPr>
+        <w:tabs>
+          <w:tab w:val="num" w:pos="2880"/>
+        </w:tabs>
+        <w:ind w:left="2880" w:hanging="360"/>
+      </w:pPr>
+      <w:rPr>
+        <w:rFonts w:ascii="Wingdings" w:hAnsi="Wingdings" w:hint="default"/>
+        <w:sz w:val="20"/>
+      </w:rPr>
+    </w:lvl>
+    <w:lvl w:ilvl="4" w:tentative="1">
+      <w:start w:val="1"/>
+      <w:numFmt w:val="bullet"/>
+      <w:lvlText w:val=""/>
+      <w:lvlJc w:val="left"/>
+      <w:pPr>
+        <w:tabs>
+          <w:tab w:val="num" w:pos="3600"/>
+        </w:tabs>
+        <w:ind w:left="3600" w:hanging="360"/>
+      </w:pPr>
+      <w:rPr>
+        <w:rFonts w:ascii="Wingdings" w:hAnsi="Wingdings" w:hint="default"/>
+        <w:sz w:val="20"/>
+      </w:rPr>
+    </w:lvl>
+    <w:lvl w:ilvl="5" w:tentative="1">
+      <w:start w:val="1"/>
+      <w:numFmt w:val="bullet"/>
+      <w:lvlText w:val=""/>
+      <w:lvlJc w:val="left"/>
+      <w:pPr>
+        <w:tabs>
+          <w:tab w:val="num" w:pos="4320"/>
+        </w:tabs>
+        <w:ind w:left="4320" w:hanging="360"/>
+      </w:pPr>
+      <w:rPr>
+        <w:rFonts w:ascii="Wingdings" w:hAnsi="Wingdings" w:hint="default"/>
+        <w:sz w:val="20"/>
+      </w:rPr>
+    </w:lvl>
+    <w:lvl w:ilvl="6" w:tentative="1">
+      <w:start w:val="1"/>
+      <w:numFmt w:val="bullet"/>
+      <w:lvlText w:val=""/>
+      <w:lvlJc w:val="left"/>
+      <w:pPr>
+        <w:tabs>
+          <w:tab w:val="num" w:pos="5040"/>
+        </w:tabs>
+        <w:ind w:left="5040" w:hanging="360"/>
+      </w:pPr>
+      <w:rPr>
+        <w:rFonts w:ascii="Wingdings" w:hAnsi="Wingdings" w:hint="default"/>
+        <w:sz w:val="20"/>
+      </w:rPr>
+    </w:lvl>
+    <w:lvl w:ilvl="7" w:tentative="1">
+      <w:start w:val="1"/>
+      <w:numFmt w:val="bullet"/>
+      <w:lvlText w:val=""/>
+      <w:lvlJc w:val="left"/>
+      <w:pPr>
+        <w:tabs>
+          <w:tab w:val="num" w:pos="5760"/>
+        </w:tabs>
+        <w:ind w:left="5760" w:hanging="360"/>
+      </w:pPr>
+      <w:rPr>
+        <w:rFonts w:ascii="Wingdings" w:hAnsi="Wingdings" w:hint="default"/>
+        <w:sz w:val="20"/>
+      </w:rPr>
+    </w:lvl>
+    <w:lvl w:ilvl="8" w:tentative="1">
+      <w:start w:val="1"/>
+      <w:numFmt w:val="bullet"/>
+      <w:lvlText w:val=""/>
+      <w:lvlJc w:val="left"/>
+      <w:pPr>
+        <w:tabs>
+          <w:tab w:val="num" w:pos="6480"/>
+        </w:tabs>
+        <w:ind w:left="6480" w:hanging="360"/>
+      </w:pPr>
+      <w:rPr>
+        <w:rFonts w:ascii="Wingdings" w:hAnsi="Wingdings" w:hint="default"/>
+        <w:sz w:val="20"/>
+      </w:rPr>
+    </w:lvl>
+  </w:abstractNum>
+  <w:abstractNum w:abstractNumId="26" w15:restartNumberingAfterBreak="0">
     <w:nsid w:val="61F24BB0"/>
     <w:multiLevelType w:val="hybridMultilevel"/>
     <w:tmpl w:val="23CCC210"/>
@@ -5245,7 +5559,7 @@
       </w:rPr>
     </w:lvl>
   </w:abstractNum>
-  <w:abstractNum w:abstractNumId="26" w15:restartNumberingAfterBreak="0">
+  <w:abstractNum w:abstractNumId="27" w15:restartNumberingAfterBreak="0">
     <w:nsid w:val="650367C4"/>
     <w:multiLevelType w:val="hybridMultilevel"/>
     <w:tmpl w:val="5A2E223C"/>
@@ -5358,7 +5672,7 @@
       </w:rPr>
     </w:lvl>
   </w:abstractNum>
-  <w:abstractNum w:abstractNumId="27" w15:restartNumberingAfterBreak="0">
+  <w:abstractNum w:abstractNumId="28" w15:restartNumberingAfterBreak="0">
     <w:nsid w:val="67ED4119"/>
     <w:multiLevelType w:val="multilevel"/>
     <w:tmpl w:val="43D6C42E"/>
@@ -5507,7 +5821,7 @@
       </w:rPr>
     </w:lvl>
   </w:abstractNum>
-  <w:abstractNum w:abstractNumId="28" w15:restartNumberingAfterBreak="0">
+  <w:abstractNum w:abstractNumId="29" w15:restartNumberingAfterBreak="0">
     <w:nsid w:val="71BD3228"/>
     <w:multiLevelType w:val="hybridMultilevel"/>
     <w:tmpl w:val="E23A50BC"/>
@@ -5666,10 +5980,10 @@
     <w:abstractNumId w:val="19"/>
   </w:num>
   <w:num w:numId="16" w16cid:durableId="895504447">
-    <w:abstractNumId w:val="25"/>
+    <w:abstractNumId w:val="26"/>
   </w:num>
   <w:num w:numId="17" w16cid:durableId="1336961684">
-    <w:abstractNumId w:val="26"/>
+    <w:abstractNumId w:val="27"/>
   </w:num>
   <w:num w:numId="18" w16cid:durableId="389234380">
     <w:abstractNumId w:val="24"/>
@@ -5678,7 +5992,7 @@
     <w:abstractNumId w:val="14"/>
   </w:num>
   <w:num w:numId="20" w16cid:durableId="1591743498">
-    <w:abstractNumId w:val="27"/>
+    <w:abstractNumId w:val="28"/>
   </w:num>
   <w:num w:numId="21" w16cid:durableId="1490096873">
     <w:abstractNumId w:val="17"/>
@@ -5702,10 +6016,13 @@
     <w:abstractNumId w:val="15"/>
   </w:num>
   <w:num w:numId="28" w16cid:durableId="1396930120">
-    <w:abstractNumId w:val="28"/>
+    <w:abstractNumId w:val="29"/>
   </w:num>
   <w:num w:numId="29" w16cid:durableId="570849597">
     <w:abstractNumId w:val="23"/>
+  </w:num>
+  <w:num w:numId="30" w16cid:durableId="331882503">
+    <w:abstractNumId w:val="25"/>
   </w:num>
 </w:numbering>
 </file>
@@ -6316,7 +6633,6 @@
   <w:style w:type="character" w:default="1" w:styleId="DefaultParagraphFont">
     <w:name w:val="Default Paragraph Font"/>
     <w:uiPriority w:val="1"/>
-    <w:semiHidden/>
     <w:unhideWhenUsed/>
   </w:style>
   <w:style w:type="table" w:default="1" w:styleId="TableNormal">
@@ -7026,6 +7342,7 @@
     <w:rsid w:val="00352227"/>
     <w:rsid w:val="003B106C"/>
     <w:rsid w:val="003C2168"/>
+    <w:rsid w:val="003F3CE8"/>
     <w:rsid w:val="0040584D"/>
     <w:rsid w:val="004A7FE8"/>
     <w:rsid w:val="00521633"/>
@@ -7055,6 +7372,7 @@
     <w:rsid w:val="00A75005"/>
     <w:rsid w:val="00AB6645"/>
     <w:rsid w:val="00AF218E"/>
+    <w:rsid w:val="00B651EE"/>
     <w:rsid w:val="00BE28C6"/>
     <w:rsid w:val="00C46443"/>
     <w:rsid w:val="00C50E48"/>
@@ -7065,6 +7383,7 @@
     <w:rsid w:val="00CE27AA"/>
     <w:rsid w:val="00CF7492"/>
     <w:rsid w:val="00D04CE1"/>
+    <w:rsid w:val="00D715AF"/>
     <w:rsid w:val="00D74761"/>
     <w:rsid w:val="00D87CF7"/>
     <w:rsid w:val="00DB0868"/>
@@ -7538,6 +7857,54 @@
       <w:lang w:eastAsia="en-GB"/>
     </w:rPr>
   </w:style>
+  <w:style w:type="paragraph" w:customStyle="1" w:styleId="A9CF29781DD36B4C8B175968546D5054">
+    <w:name w:val="A9CF29781DD36B4C8B175968546D5054"/>
+    <w:rsid w:val="00B651EE"/>
+    <w:pPr>
+      <w:spacing w:after="160" w:line="278" w:lineRule="auto"/>
+    </w:pPr>
+    <w:rPr>
+      <w:kern w:val="2"/>
+      <w:lang w:val="en-NL" w:eastAsia="en-GB"/>
+      <w14:ligatures w14:val="standardContextual"/>
+    </w:rPr>
+  </w:style>
+  <w:style w:type="paragraph" w:customStyle="1" w:styleId="15FCC9943D9D0A408478DB659EE0404E">
+    <w:name w:val="15FCC9943D9D0A408478DB659EE0404E"/>
+    <w:rsid w:val="00B651EE"/>
+    <w:pPr>
+      <w:spacing w:after="160" w:line="278" w:lineRule="auto"/>
+    </w:pPr>
+    <w:rPr>
+      <w:kern w:val="2"/>
+      <w:lang w:val="en-NL" w:eastAsia="en-GB"/>
+      <w14:ligatures w14:val="standardContextual"/>
+    </w:rPr>
+  </w:style>
+  <w:style w:type="paragraph" w:customStyle="1" w:styleId="2706600267C2C841B9B9AE4A3339E51B">
+    <w:name w:val="2706600267C2C841B9B9AE4A3339E51B"/>
+    <w:rsid w:val="00B651EE"/>
+    <w:pPr>
+      <w:spacing w:after="160" w:line="278" w:lineRule="auto"/>
+    </w:pPr>
+    <w:rPr>
+      <w:kern w:val="2"/>
+      <w:lang w:val="en-NL" w:eastAsia="en-GB"/>
+      <w14:ligatures w14:val="standardContextual"/>
+    </w:rPr>
+  </w:style>
+  <w:style w:type="paragraph" w:customStyle="1" w:styleId="9EDC7C6686DEAD4AA04583987721504D">
+    <w:name w:val="9EDC7C6686DEAD4AA04583987721504D"/>
+    <w:rsid w:val="00B651EE"/>
+    <w:pPr>
+      <w:spacing w:after="160" w:line="278" w:lineRule="auto"/>
+    </w:pPr>
+    <w:rPr>
+      <w:kern w:val="2"/>
+      <w:lang w:val="en-NL" w:eastAsia="en-GB"/>
+      <w14:ligatures w14:val="standardContextual"/>
+    </w:rPr>
+  </w:style>
 </w:styles>
 </file>
 

</xml_diff>

<commit_message>
Update cv to remove "gambling"
</commit_message>
<xml_diff>
--- a/issa_khoury_resume.docx
+++ b/issa_khoury_resume.docx
@@ -1283,7 +1283,7 @@
               <w:rPr>
                 <w:u w:val="single"/>
               </w:rPr>
-              <w:t>Gambling &amp; Entertainment Industry</w:t>
+              <w:t>Entertainment Industry</w:t>
             </w:r>
           </w:p>
           <w:p>
@@ -1309,7 +1309,39 @@
                 <w:bCs/>
                 <w:lang w:val="en-NL"/>
               </w:rPr>
-              <w:t>ed efforts to enhance cloud infrastructure automation and management for a gambling and entertainment client.</w:t>
+              <w:t>ed efforts to enhance cloud infrastructure automation and management for a</w:t>
+            </w:r>
+            <w:r>
+              <w:rPr>
+                <w:b/>
+                <w:bCs/>
+                <w:lang w:val="en-NL"/>
+              </w:rPr>
+              <w:t xml:space="preserve"> </w:t>
+            </w:r>
+            <w:r>
+              <w:rPr>
+                <w:b/>
+                <w:bCs/>
+                <w:lang w:val="en-NL"/>
+              </w:rPr>
+              <w:t>client</w:t>
+            </w:r>
+            <w:r>
+              <w:rPr>
+                <w:b/>
+                <w:bCs/>
+                <w:lang w:val="en-NL"/>
+              </w:rPr>
+              <w:t xml:space="preserve"> in the entertainment industry</w:t>
+            </w:r>
+            <w:r>
+              <w:rPr>
+                <w:b/>
+                <w:bCs/>
+                <w:lang w:val="en-NL"/>
+              </w:rPr>
+              <w:t>.</w:t>
             </w:r>
           </w:p>
           <w:p>
@@ -6633,6 +6665,7 @@
   <w:style w:type="character" w:default="1" w:styleId="DefaultParagraphFont">
     <w:name w:val="Default Paragraph Font"/>
     <w:uiPriority w:val="1"/>
+    <w:semiHidden/>
     <w:unhideWhenUsed/>
   </w:style>
   <w:style w:type="table" w:default="1" w:styleId="TableNormal">
@@ -7383,12 +7416,14 @@
     <w:rsid w:val="00CE27AA"/>
     <w:rsid w:val="00CF7492"/>
     <w:rsid w:val="00D04CE1"/>
+    <w:rsid w:val="00D354F1"/>
     <w:rsid w:val="00D715AF"/>
     <w:rsid w:val="00D74761"/>
     <w:rsid w:val="00D87CF7"/>
     <w:rsid w:val="00DB0868"/>
     <w:rsid w:val="00DB09A2"/>
     <w:rsid w:val="00DB491E"/>
+    <w:rsid w:val="00DE566D"/>
     <w:rsid w:val="00DE6DD2"/>
     <w:rsid w:val="00E01D73"/>
     <w:rsid w:val="00E11262"/>
@@ -7857,54 +7892,6 @@
       <w:lang w:eastAsia="en-GB"/>
     </w:rPr>
   </w:style>
-  <w:style w:type="paragraph" w:customStyle="1" w:styleId="A9CF29781DD36B4C8B175968546D5054">
-    <w:name w:val="A9CF29781DD36B4C8B175968546D5054"/>
-    <w:rsid w:val="00B651EE"/>
-    <w:pPr>
-      <w:spacing w:after="160" w:line="278" w:lineRule="auto"/>
-    </w:pPr>
-    <w:rPr>
-      <w:kern w:val="2"/>
-      <w:lang w:val="en-NL" w:eastAsia="en-GB"/>
-      <w14:ligatures w14:val="standardContextual"/>
-    </w:rPr>
-  </w:style>
-  <w:style w:type="paragraph" w:customStyle="1" w:styleId="15FCC9943D9D0A408478DB659EE0404E">
-    <w:name w:val="15FCC9943D9D0A408478DB659EE0404E"/>
-    <w:rsid w:val="00B651EE"/>
-    <w:pPr>
-      <w:spacing w:after="160" w:line="278" w:lineRule="auto"/>
-    </w:pPr>
-    <w:rPr>
-      <w:kern w:val="2"/>
-      <w:lang w:val="en-NL" w:eastAsia="en-GB"/>
-      <w14:ligatures w14:val="standardContextual"/>
-    </w:rPr>
-  </w:style>
-  <w:style w:type="paragraph" w:customStyle="1" w:styleId="2706600267C2C841B9B9AE4A3339E51B">
-    <w:name w:val="2706600267C2C841B9B9AE4A3339E51B"/>
-    <w:rsid w:val="00B651EE"/>
-    <w:pPr>
-      <w:spacing w:after="160" w:line="278" w:lineRule="auto"/>
-    </w:pPr>
-    <w:rPr>
-      <w:kern w:val="2"/>
-      <w:lang w:val="en-NL" w:eastAsia="en-GB"/>
-      <w14:ligatures w14:val="standardContextual"/>
-    </w:rPr>
-  </w:style>
-  <w:style w:type="paragraph" w:customStyle="1" w:styleId="9EDC7C6686DEAD4AA04583987721504D">
-    <w:name w:val="9EDC7C6686DEAD4AA04583987721504D"/>
-    <w:rsid w:val="00B651EE"/>
-    <w:pPr>
-      <w:spacing w:after="160" w:line="278" w:lineRule="auto"/>
-    </w:pPr>
-    <w:rPr>
-      <w:kern w:val="2"/>
-      <w:lang w:val="en-NL" w:eastAsia="en-GB"/>
-      <w14:ligatures w14:val="standardContextual"/>
-    </w:rPr>
-  </w:style>
 </w:styles>
 </file>
 

</xml_diff>

<commit_message>
Add C# as skills
</commit_message>
<xml_diff>
--- a/issa_khoury_resume.docx
+++ b/issa_khoury_resume.docx
@@ -1,6 +1,6 @@
 
 <file path=word/document.xml><?xml version="1.0" encoding="utf-8"?>
-<w:document xmlns:wpc="http://schemas.microsoft.com/office/word/2010/wordprocessingCanvas" xmlns:cx="http://schemas.microsoft.com/office/drawing/2014/chartex" xmlns:cx1="http://schemas.microsoft.com/office/drawing/2015/9/8/chartex" xmlns:cx2="http://schemas.microsoft.com/office/drawing/2015/10/21/chartex" xmlns:cx3="http://schemas.microsoft.com/office/drawing/2016/5/9/chartex" xmlns:cx4="http://schemas.microsoft.com/office/drawing/2016/5/10/chartex" xmlns:cx5="http://schemas.microsoft.com/office/drawing/2016/5/11/chartex" xmlns:cx6="http://schemas.microsoft.com/office/drawing/2016/5/12/chartex" xmlns:cx7="http://schemas.microsoft.com/office/drawing/2016/5/13/chartex" xmlns:cx8="http://schemas.microsoft.com/office/drawing/2016/5/14/chartex" xmlns:mc="http://schemas.openxmlformats.org/markup-compatibility/2006" xmlns:aink="http://schemas.microsoft.com/office/drawing/2016/ink" xmlns:am3d="http://schemas.microsoft.com/office/drawing/2017/model3d" xmlns:o="urn:schemas-microsoft-com:office:office" xmlns:oel="http://schemas.microsoft.com/office/2019/extlst" xmlns:r="http://schemas.openxmlformats.org/officeDocument/2006/relationships" xmlns:m="http://schemas.openxmlformats.org/officeDocument/2006/math" xmlns:v="urn:schemas-microsoft-com:vml" xmlns:wp14="http://schemas.microsoft.com/office/word/2010/wordprocessingDrawing" xmlns:wp="http://schemas.openxmlformats.org/drawingml/2006/wordprocessingDrawing" xmlns:w10="urn:schemas-microsoft-com:office:word" xmlns:w="http://schemas.openxmlformats.org/wordprocessingml/2006/main" xmlns:w14="http://schemas.microsoft.com/office/word/2010/wordml" xmlns:w15="http://schemas.microsoft.com/office/word/2012/wordml" xmlns:w16cex="http://schemas.microsoft.com/office/word/2018/wordml/cex" xmlns:w16cid="http://schemas.microsoft.com/office/word/2016/wordml/cid" xmlns:w16="http://schemas.microsoft.com/office/word/2018/wordml" xmlns:w16du="http://schemas.microsoft.com/office/word/2023/wordml/word16du" xmlns:w16sdtdh="http://schemas.microsoft.com/office/word/2020/wordml/sdtdatahash" xmlns:w16se="http://schemas.microsoft.com/office/word/2015/wordml/symex" xmlns:wpg="http://schemas.microsoft.com/office/word/2010/wordprocessingGroup" xmlns:wpi="http://schemas.microsoft.com/office/word/2010/wordprocessingInk" xmlns:wne="http://schemas.microsoft.com/office/word/2006/wordml" xmlns:wps="http://schemas.microsoft.com/office/word/2010/wordprocessingShape" mc:Ignorable="w14 w15 w16se w16cid w16 w16cex w16sdtdh w16du wp14">
+<w:document xmlns:wpc="http://schemas.microsoft.com/office/word/2010/wordprocessingCanvas" xmlns:cx="http://schemas.microsoft.com/office/drawing/2014/chartex" xmlns:cx1="http://schemas.microsoft.com/office/drawing/2015/9/8/chartex" xmlns:cx2="http://schemas.microsoft.com/office/drawing/2015/10/21/chartex" xmlns:cx3="http://schemas.microsoft.com/office/drawing/2016/5/9/chartex" xmlns:cx4="http://schemas.microsoft.com/office/drawing/2016/5/10/chartex" xmlns:cx5="http://schemas.microsoft.com/office/drawing/2016/5/11/chartex" xmlns:cx6="http://schemas.microsoft.com/office/drawing/2016/5/12/chartex" xmlns:cx7="http://schemas.microsoft.com/office/drawing/2016/5/13/chartex" xmlns:cx8="http://schemas.microsoft.com/office/drawing/2016/5/14/chartex" xmlns:mc="http://schemas.openxmlformats.org/markup-compatibility/2006" xmlns:aink="http://schemas.microsoft.com/office/drawing/2016/ink" xmlns:am3d="http://schemas.microsoft.com/office/drawing/2017/model3d" xmlns:o="urn:schemas-microsoft-com:office:office" xmlns:oel="http://schemas.microsoft.com/office/2019/extlst" xmlns:r="http://schemas.openxmlformats.org/officeDocument/2006/relationships" xmlns:m="http://schemas.openxmlformats.org/officeDocument/2006/math" xmlns:v="urn:schemas-microsoft-com:vml" xmlns:wp14="http://schemas.microsoft.com/office/word/2010/wordprocessingDrawing" xmlns:wp="http://schemas.openxmlformats.org/drawingml/2006/wordprocessingDrawing" xmlns:w10="urn:schemas-microsoft-com:office:word" xmlns:w="http://schemas.openxmlformats.org/wordprocessingml/2006/main" xmlns:w14="http://schemas.microsoft.com/office/word/2010/wordml" xmlns:w15="http://schemas.microsoft.com/office/word/2012/wordml" xmlns:w16cex="http://schemas.microsoft.com/office/word/2018/wordml/cex" xmlns:w16cid="http://schemas.microsoft.com/office/word/2016/wordml/cid" xmlns:w16="http://schemas.microsoft.com/office/word/2018/wordml" xmlns:w16du="http://schemas.microsoft.com/office/word/2023/wordml/word16du" xmlns:w16sdtdh="http://schemas.microsoft.com/office/word/2020/wordml/sdtdatahash" xmlns:w16sdtfl="http://schemas.microsoft.com/office/word/2024/wordml/sdtformatlock" xmlns:w16se="http://schemas.microsoft.com/office/word/2015/wordml/symex" xmlns:wpg="http://schemas.microsoft.com/office/word/2010/wordprocessingGroup" xmlns:wpi="http://schemas.microsoft.com/office/word/2010/wordprocessingInk" xmlns:wne="http://schemas.microsoft.com/office/word/2006/wordml" xmlns:wps="http://schemas.microsoft.com/office/word/2010/wordprocessingShape" mc:Ignorable="w14 w15 w16se w16cid w16 w16cex w16sdtdh w16sdtfl w16du wp14">
   <w:body>
     <w:p>
       <w:pPr>
@@ -225,7 +225,31 @@
         <w:rPr>
           <w:lang w:val="en-NL"/>
         </w:rPr>
-        <w:t xml:space="preserve"> Java, Python, microservices, scalable systems</w:t>
+        <w:t xml:space="preserve"> Java, </w:t>
+      </w:r>
+      <w:r>
+        <w:rPr>
+          <w:lang w:val="en-NL"/>
+        </w:rPr>
+        <w:t xml:space="preserve">C#, </w:t>
+      </w:r>
+      <w:r>
+        <w:rPr>
+          <w:lang w:val="en-NL"/>
+        </w:rPr>
+        <w:t xml:space="preserve">Python, microservices, scalable </w:t>
+      </w:r>
+      <w:r>
+        <w:rPr>
+          <w:lang w:val="en-NL"/>
+        </w:rPr>
+        <w:t xml:space="preserve">and resilient </w:t>
+      </w:r>
+      <w:r>
+        <w:rPr>
+          <w:lang w:val="en-NL"/>
+        </w:rPr>
+        <w:t>systems</w:t>
       </w:r>
     </w:p>
     <w:p>
@@ -2732,7 +2756,7 @@
 </file>
 
 <file path=word/endnotes.xml><?xml version="1.0" encoding="utf-8"?>
-<w:endnotes xmlns:wpc="http://schemas.microsoft.com/office/word/2010/wordprocessingCanvas" xmlns:cx="http://schemas.microsoft.com/office/drawing/2014/chartex" xmlns:cx1="http://schemas.microsoft.com/office/drawing/2015/9/8/chartex" xmlns:cx2="http://schemas.microsoft.com/office/drawing/2015/10/21/chartex" xmlns:cx3="http://schemas.microsoft.com/office/drawing/2016/5/9/chartex" xmlns:cx4="http://schemas.microsoft.com/office/drawing/2016/5/10/chartex" xmlns:cx5="http://schemas.microsoft.com/office/drawing/2016/5/11/chartex" xmlns:cx6="http://schemas.microsoft.com/office/drawing/2016/5/12/chartex" xmlns:cx7="http://schemas.microsoft.com/office/drawing/2016/5/13/chartex" xmlns:cx8="http://schemas.microsoft.com/office/drawing/2016/5/14/chartex" xmlns:mc="http://schemas.openxmlformats.org/markup-compatibility/2006" xmlns:aink="http://schemas.microsoft.com/office/drawing/2016/ink" xmlns:am3d="http://schemas.microsoft.com/office/drawing/2017/model3d" xmlns:o="urn:schemas-microsoft-com:office:office" xmlns:oel="http://schemas.microsoft.com/office/2019/extlst" xmlns:r="http://schemas.openxmlformats.org/officeDocument/2006/relationships" xmlns:m="http://schemas.openxmlformats.org/officeDocument/2006/math" xmlns:v="urn:schemas-microsoft-com:vml" xmlns:wp14="http://schemas.microsoft.com/office/word/2010/wordprocessingDrawing" xmlns:wp="http://schemas.openxmlformats.org/drawingml/2006/wordprocessingDrawing" xmlns:w10="urn:schemas-microsoft-com:office:word" xmlns:w="http://schemas.openxmlformats.org/wordprocessingml/2006/main" xmlns:w14="http://schemas.microsoft.com/office/word/2010/wordml" xmlns:w15="http://schemas.microsoft.com/office/word/2012/wordml" xmlns:w16cex="http://schemas.microsoft.com/office/word/2018/wordml/cex" xmlns:w16cid="http://schemas.microsoft.com/office/word/2016/wordml/cid" xmlns:w16="http://schemas.microsoft.com/office/word/2018/wordml" xmlns:w16du="http://schemas.microsoft.com/office/word/2023/wordml/word16du" xmlns:w16sdtdh="http://schemas.microsoft.com/office/word/2020/wordml/sdtdatahash" xmlns:w16se="http://schemas.microsoft.com/office/word/2015/wordml/symex" xmlns:wpg="http://schemas.microsoft.com/office/word/2010/wordprocessingGroup" xmlns:wpi="http://schemas.microsoft.com/office/word/2010/wordprocessingInk" xmlns:wne="http://schemas.microsoft.com/office/word/2006/wordml" xmlns:wps="http://schemas.microsoft.com/office/word/2010/wordprocessingShape" mc:Ignorable="w14 w15 w16se w16cid w16 w16cex w16sdtdh w16du wp14">
+<w:endnotes xmlns:wpc="http://schemas.microsoft.com/office/word/2010/wordprocessingCanvas" xmlns:cx="http://schemas.microsoft.com/office/drawing/2014/chartex" xmlns:cx1="http://schemas.microsoft.com/office/drawing/2015/9/8/chartex" xmlns:cx2="http://schemas.microsoft.com/office/drawing/2015/10/21/chartex" xmlns:cx3="http://schemas.microsoft.com/office/drawing/2016/5/9/chartex" xmlns:cx4="http://schemas.microsoft.com/office/drawing/2016/5/10/chartex" xmlns:cx5="http://schemas.microsoft.com/office/drawing/2016/5/11/chartex" xmlns:cx6="http://schemas.microsoft.com/office/drawing/2016/5/12/chartex" xmlns:cx7="http://schemas.microsoft.com/office/drawing/2016/5/13/chartex" xmlns:cx8="http://schemas.microsoft.com/office/drawing/2016/5/14/chartex" xmlns:mc="http://schemas.openxmlformats.org/markup-compatibility/2006" xmlns:aink="http://schemas.microsoft.com/office/drawing/2016/ink" xmlns:am3d="http://schemas.microsoft.com/office/drawing/2017/model3d" xmlns:o="urn:schemas-microsoft-com:office:office" xmlns:oel="http://schemas.microsoft.com/office/2019/extlst" xmlns:r="http://schemas.openxmlformats.org/officeDocument/2006/relationships" xmlns:m="http://schemas.openxmlformats.org/officeDocument/2006/math" xmlns:v="urn:schemas-microsoft-com:vml" xmlns:wp14="http://schemas.microsoft.com/office/word/2010/wordprocessingDrawing" xmlns:wp="http://schemas.openxmlformats.org/drawingml/2006/wordprocessingDrawing" xmlns:w10="urn:schemas-microsoft-com:office:word" xmlns:w="http://schemas.openxmlformats.org/wordprocessingml/2006/main" xmlns:w14="http://schemas.microsoft.com/office/word/2010/wordml" xmlns:w15="http://schemas.microsoft.com/office/word/2012/wordml" xmlns:w16cex="http://schemas.microsoft.com/office/word/2018/wordml/cex" xmlns:w16cid="http://schemas.microsoft.com/office/word/2016/wordml/cid" xmlns:w16="http://schemas.microsoft.com/office/word/2018/wordml" xmlns:w16du="http://schemas.microsoft.com/office/word/2023/wordml/word16du" xmlns:w16sdtdh="http://schemas.microsoft.com/office/word/2020/wordml/sdtdatahash" xmlns:w16sdtfl="http://schemas.microsoft.com/office/word/2024/wordml/sdtformatlock" xmlns:w16se="http://schemas.microsoft.com/office/word/2015/wordml/symex" xmlns:wpg="http://schemas.microsoft.com/office/word/2010/wordprocessingGroup" xmlns:wpi="http://schemas.microsoft.com/office/word/2010/wordprocessingInk" xmlns:wne="http://schemas.microsoft.com/office/word/2006/wordml" xmlns:wps="http://schemas.microsoft.com/office/word/2010/wordprocessingShape" mc:Ignorable="w14 w15 w16se w16cid w16 w16cex w16sdtdh w16sdtfl w16du wp14">
   <w:endnote w:type="separator" w:id="-1">
     <w:p>
       <w:pPr>
@@ -2757,7 +2781,7 @@
 </file>
 
 <file path=word/footer1.xml><?xml version="1.0" encoding="utf-8"?>
-<w:ftr xmlns:wpc="http://schemas.microsoft.com/office/word/2010/wordprocessingCanvas" xmlns:cx="http://schemas.microsoft.com/office/drawing/2014/chartex" xmlns:cx1="http://schemas.microsoft.com/office/drawing/2015/9/8/chartex" xmlns:cx2="http://schemas.microsoft.com/office/drawing/2015/10/21/chartex" xmlns:cx3="http://schemas.microsoft.com/office/drawing/2016/5/9/chartex" xmlns:cx4="http://schemas.microsoft.com/office/drawing/2016/5/10/chartex" xmlns:cx5="http://schemas.microsoft.com/office/drawing/2016/5/11/chartex" xmlns:cx6="http://schemas.microsoft.com/office/drawing/2016/5/12/chartex" xmlns:cx7="http://schemas.microsoft.com/office/drawing/2016/5/13/chartex" xmlns:cx8="http://schemas.microsoft.com/office/drawing/2016/5/14/chartex" xmlns:mc="http://schemas.openxmlformats.org/markup-compatibility/2006" xmlns:aink="http://schemas.microsoft.com/office/drawing/2016/ink" xmlns:am3d="http://schemas.microsoft.com/office/drawing/2017/model3d" xmlns:o="urn:schemas-microsoft-com:office:office" xmlns:oel="http://schemas.microsoft.com/office/2019/extlst" xmlns:r="http://schemas.openxmlformats.org/officeDocument/2006/relationships" xmlns:m="http://schemas.openxmlformats.org/officeDocument/2006/math" xmlns:v="urn:schemas-microsoft-com:vml" xmlns:wp14="http://schemas.microsoft.com/office/word/2010/wordprocessingDrawing" xmlns:wp="http://schemas.openxmlformats.org/drawingml/2006/wordprocessingDrawing" xmlns:w10="urn:schemas-microsoft-com:office:word" xmlns:w="http://schemas.openxmlformats.org/wordprocessingml/2006/main" xmlns:w14="http://schemas.microsoft.com/office/word/2010/wordml" xmlns:w15="http://schemas.microsoft.com/office/word/2012/wordml" xmlns:w16cex="http://schemas.microsoft.com/office/word/2018/wordml/cex" xmlns:w16cid="http://schemas.microsoft.com/office/word/2016/wordml/cid" xmlns:w16="http://schemas.microsoft.com/office/word/2018/wordml" xmlns:w16du="http://schemas.microsoft.com/office/word/2023/wordml/word16du" xmlns:w16sdtdh="http://schemas.microsoft.com/office/word/2020/wordml/sdtdatahash" xmlns:w16se="http://schemas.microsoft.com/office/word/2015/wordml/symex" xmlns:wpg="http://schemas.microsoft.com/office/word/2010/wordprocessingGroup" xmlns:wpi="http://schemas.microsoft.com/office/word/2010/wordprocessingInk" xmlns:wne="http://schemas.microsoft.com/office/word/2006/wordml" xmlns:wps="http://schemas.microsoft.com/office/word/2010/wordprocessingShape" mc:Ignorable="w14 w15 w16se w16cid w16 w16cex w16sdtdh w16du wp14">
+<w:ftr xmlns:wpc="http://schemas.microsoft.com/office/word/2010/wordprocessingCanvas" xmlns:cx="http://schemas.microsoft.com/office/drawing/2014/chartex" xmlns:cx1="http://schemas.microsoft.com/office/drawing/2015/9/8/chartex" xmlns:cx2="http://schemas.microsoft.com/office/drawing/2015/10/21/chartex" xmlns:cx3="http://schemas.microsoft.com/office/drawing/2016/5/9/chartex" xmlns:cx4="http://schemas.microsoft.com/office/drawing/2016/5/10/chartex" xmlns:cx5="http://schemas.microsoft.com/office/drawing/2016/5/11/chartex" xmlns:cx6="http://schemas.microsoft.com/office/drawing/2016/5/12/chartex" xmlns:cx7="http://schemas.microsoft.com/office/drawing/2016/5/13/chartex" xmlns:cx8="http://schemas.microsoft.com/office/drawing/2016/5/14/chartex" xmlns:mc="http://schemas.openxmlformats.org/markup-compatibility/2006" xmlns:aink="http://schemas.microsoft.com/office/drawing/2016/ink" xmlns:am3d="http://schemas.microsoft.com/office/drawing/2017/model3d" xmlns:o="urn:schemas-microsoft-com:office:office" xmlns:oel="http://schemas.microsoft.com/office/2019/extlst" xmlns:r="http://schemas.openxmlformats.org/officeDocument/2006/relationships" xmlns:m="http://schemas.openxmlformats.org/officeDocument/2006/math" xmlns:v="urn:schemas-microsoft-com:vml" xmlns:wp14="http://schemas.microsoft.com/office/word/2010/wordprocessingDrawing" xmlns:wp="http://schemas.openxmlformats.org/drawingml/2006/wordprocessingDrawing" xmlns:w10="urn:schemas-microsoft-com:office:word" xmlns:w="http://schemas.openxmlformats.org/wordprocessingml/2006/main" xmlns:w14="http://schemas.microsoft.com/office/word/2010/wordml" xmlns:w15="http://schemas.microsoft.com/office/word/2012/wordml" xmlns:w16cex="http://schemas.microsoft.com/office/word/2018/wordml/cex" xmlns:w16cid="http://schemas.microsoft.com/office/word/2016/wordml/cid" xmlns:w16="http://schemas.microsoft.com/office/word/2018/wordml" xmlns:w16du="http://schemas.microsoft.com/office/word/2023/wordml/word16du" xmlns:w16sdtdh="http://schemas.microsoft.com/office/word/2020/wordml/sdtdatahash" xmlns:w16sdtfl="http://schemas.microsoft.com/office/word/2024/wordml/sdtformatlock" xmlns:w16se="http://schemas.microsoft.com/office/word/2015/wordml/symex" xmlns:wpg="http://schemas.microsoft.com/office/word/2010/wordprocessingGroup" xmlns:wpi="http://schemas.microsoft.com/office/word/2010/wordprocessingInk" xmlns:wne="http://schemas.microsoft.com/office/word/2006/wordml" xmlns:wps="http://schemas.microsoft.com/office/word/2010/wordprocessingShape" mc:Ignorable="w14 w15 w16se w16cid w16 w16cex w16sdtdh w16sdtfl w16du wp14">
   <w:sdt>
     <w:sdtPr>
       <w:id w:val="-26330786"/>
@@ -2804,7 +2828,7 @@
 </file>
 
 <file path=word/footnotes.xml><?xml version="1.0" encoding="utf-8"?>
-<w:footnotes xmlns:wpc="http://schemas.microsoft.com/office/word/2010/wordprocessingCanvas" xmlns:cx="http://schemas.microsoft.com/office/drawing/2014/chartex" xmlns:cx1="http://schemas.microsoft.com/office/drawing/2015/9/8/chartex" xmlns:cx2="http://schemas.microsoft.com/office/drawing/2015/10/21/chartex" xmlns:cx3="http://schemas.microsoft.com/office/drawing/2016/5/9/chartex" xmlns:cx4="http://schemas.microsoft.com/office/drawing/2016/5/10/chartex" xmlns:cx5="http://schemas.microsoft.com/office/drawing/2016/5/11/chartex" xmlns:cx6="http://schemas.microsoft.com/office/drawing/2016/5/12/chartex" xmlns:cx7="http://schemas.microsoft.com/office/drawing/2016/5/13/chartex" xmlns:cx8="http://schemas.microsoft.com/office/drawing/2016/5/14/chartex" xmlns:mc="http://schemas.openxmlformats.org/markup-compatibility/2006" xmlns:aink="http://schemas.microsoft.com/office/drawing/2016/ink" xmlns:am3d="http://schemas.microsoft.com/office/drawing/2017/model3d" xmlns:o="urn:schemas-microsoft-com:office:office" xmlns:oel="http://schemas.microsoft.com/office/2019/extlst" xmlns:r="http://schemas.openxmlformats.org/officeDocument/2006/relationships" xmlns:m="http://schemas.openxmlformats.org/officeDocument/2006/math" xmlns:v="urn:schemas-microsoft-com:vml" xmlns:wp14="http://schemas.microsoft.com/office/word/2010/wordprocessingDrawing" xmlns:wp="http://schemas.openxmlformats.org/drawingml/2006/wordprocessingDrawing" xmlns:w10="urn:schemas-microsoft-com:office:word" xmlns:w="http://schemas.openxmlformats.org/wordprocessingml/2006/main" xmlns:w14="http://schemas.microsoft.com/office/word/2010/wordml" xmlns:w15="http://schemas.microsoft.com/office/word/2012/wordml" xmlns:w16cex="http://schemas.microsoft.com/office/word/2018/wordml/cex" xmlns:w16cid="http://schemas.microsoft.com/office/word/2016/wordml/cid" xmlns:w16="http://schemas.microsoft.com/office/word/2018/wordml" xmlns:w16du="http://schemas.microsoft.com/office/word/2023/wordml/word16du" xmlns:w16sdtdh="http://schemas.microsoft.com/office/word/2020/wordml/sdtdatahash" xmlns:w16se="http://schemas.microsoft.com/office/word/2015/wordml/symex" xmlns:wpg="http://schemas.microsoft.com/office/word/2010/wordprocessingGroup" xmlns:wpi="http://schemas.microsoft.com/office/word/2010/wordprocessingInk" xmlns:wne="http://schemas.microsoft.com/office/word/2006/wordml" xmlns:wps="http://schemas.microsoft.com/office/word/2010/wordprocessingShape" mc:Ignorable="w14 w15 w16se w16cid w16 w16cex w16sdtdh w16du wp14">
+<w:footnotes xmlns:wpc="http://schemas.microsoft.com/office/word/2010/wordprocessingCanvas" xmlns:cx="http://schemas.microsoft.com/office/drawing/2014/chartex" xmlns:cx1="http://schemas.microsoft.com/office/drawing/2015/9/8/chartex" xmlns:cx2="http://schemas.microsoft.com/office/drawing/2015/10/21/chartex" xmlns:cx3="http://schemas.microsoft.com/office/drawing/2016/5/9/chartex" xmlns:cx4="http://schemas.microsoft.com/office/drawing/2016/5/10/chartex" xmlns:cx5="http://schemas.microsoft.com/office/drawing/2016/5/11/chartex" xmlns:cx6="http://schemas.microsoft.com/office/drawing/2016/5/12/chartex" xmlns:cx7="http://schemas.microsoft.com/office/drawing/2016/5/13/chartex" xmlns:cx8="http://schemas.microsoft.com/office/drawing/2016/5/14/chartex" xmlns:mc="http://schemas.openxmlformats.org/markup-compatibility/2006" xmlns:aink="http://schemas.microsoft.com/office/drawing/2016/ink" xmlns:am3d="http://schemas.microsoft.com/office/drawing/2017/model3d" xmlns:o="urn:schemas-microsoft-com:office:office" xmlns:oel="http://schemas.microsoft.com/office/2019/extlst" xmlns:r="http://schemas.openxmlformats.org/officeDocument/2006/relationships" xmlns:m="http://schemas.openxmlformats.org/officeDocument/2006/math" xmlns:v="urn:schemas-microsoft-com:vml" xmlns:wp14="http://schemas.microsoft.com/office/word/2010/wordprocessingDrawing" xmlns:wp="http://schemas.openxmlformats.org/drawingml/2006/wordprocessingDrawing" xmlns:w10="urn:schemas-microsoft-com:office:word" xmlns:w="http://schemas.openxmlformats.org/wordprocessingml/2006/main" xmlns:w14="http://schemas.microsoft.com/office/word/2010/wordml" xmlns:w15="http://schemas.microsoft.com/office/word/2012/wordml" xmlns:w16cex="http://schemas.microsoft.com/office/word/2018/wordml/cex" xmlns:w16cid="http://schemas.microsoft.com/office/word/2016/wordml/cid" xmlns:w16="http://schemas.microsoft.com/office/word/2018/wordml" xmlns:w16du="http://schemas.microsoft.com/office/word/2023/wordml/word16du" xmlns:w16sdtdh="http://schemas.microsoft.com/office/word/2020/wordml/sdtdatahash" xmlns:w16sdtfl="http://schemas.microsoft.com/office/word/2024/wordml/sdtformatlock" xmlns:w16se="http://schemas.microsoft.com/office/word/2015/wordml/symex" xmlns:wpg="http://schemas.microsoft.com/office/word/2010/wordprocessingGroup" xmlns:wpi="http://schemas.microsoft.com/office/word/2010/wordprocessingInk" xmlns:wne="http://schemas.microsoft.com/office/word/2006/wordml" xmlns:wps="http://schemas.microsoft.com/office/word/2010/wordprocessingShape" mc:Ignorable="w14 w15 w16se w16cid w16 w16cex w16sdtdh w16sdtfl w16du wp14">
   <w:footnote w:type="separator" w:id="-1">
     <w:p>
       <w:pPr>
@@ -2829,7 +2853,7 @@
 </file>
 
 <file path=word/header1.xml><?xml version="1.0" encoding="utf-8"?>
-<w:hdr xmlns:wpc="http://schemas.microsoft.com/office/word/2010/wordprocessingCanvas" xmlns:cx="http://schemas.microsoft.com/office/drawing/2014/chartex" xmlns:cx1="http://schemas.microsoft.com/office/drawing/2015/9/8/chartex" xmlns:cx2="http://schemas.microsoft.com/office/drawing/2015/10/21/chartex" xmlns:cx3="http://schemas.microsoft.com/office/drawing/2016/5/9/chartex" xmlns:cx4="http://schemas.microsoft.com/office/drawing/2016/5/10/chartex" xmlns:cx5="http://schemas.microsoft.com/office/drawing/2016/5/11/chartex" xmlns:cx6="http://schemas.microsoft.com/office/drawing/2016/5/12/chartex" xmlns:cx7="http://schemas.microsoft.com/office/drawing/2016/5/13/chartex" xmlns:cx8="http://schemas.microsoft.com/office/drawing/2016/5/14/chartex" xmlns:mc="http://schemas.openxmlformats.org/markup-compatibility/2006" xmlns:aink="http://schemas.microsoft.com/office/drawing/2016/ink" xmlns:am3d="http://schemas.microsoft.com/office/drawing/2017/model3d" xmlns:o="urn:schemas-microsoft-com:office:office" xmlns:oel="http://schemas.microsoft.com/office/2019/extlst" xmlns:r="http://schemas.openxmlformats.org/officeDocument/2006/relationships" xmlns:m="http://schemas.openxmlformats.org/officeDocument/2006/math" xmlns:v="urn:schemas-microsoft-com:vml" xmlns:wp14="http://schemas.microsoft.com/office/word/2010/wordprocessingDrawing" xmlns:wp="http://schemas.openxmlformats.org/drawingml/2006/wordprocessingDrawing" xmlns:w10="urn:schemas-microsoft-com:office:word" xmlns:w="http://schemas.openxmlformats.org/wordprocessingml/2006/main" xmlns:w14="http://schemas.microsoft.com/office/word/2010/wordml" xmlns:w15="http://schemas.microsoft.com/office/word/2012/wordml" xmlns:w16cex="http://schemas.microsoft.com/office/word/2018/wordml/cex" xmlns:w16cid="http://schemas.microsoft.com/office/word/2016/wordml/cid" xmlns:w16="http://schemas.microsoft.com/office/word/2018/wordml" xmlns:w16du="http://schemas.microsoft.com/office/word/2023/wordml/word16du" xmlns:w16sdtdh="http://schemas.microsoft.com/office/word/2020/wordml/sdtdatahash" xmlns:w16se="http://schemas.microsoft.com/office/word/2015/wordml/symex" xmlns:wpg="http://schemas.microsoft.com/office/word/2010/wordprocessingGroup" xmlns:wpi="http://schemas.microsoft.com/office/word/2010/wordprocessingInk" xmlns:wne="http://schemas.microsoft.com/office/word/2006/wordml" xmlns:wps="http://schemas.microsoft.com/office/word/2010/wordprocessingShape" mc:Ignorable="w14 w15 w16se w16cid w16 w16cex w16sdtdh w16du wp14">
+<w:hdr xmlns:wpc="http://schemas.microsoft.com/office/word/2010/wordprocessingCanvas" xmlns:cx="http://schemas.microsoft.com/office/drawing/2014/chartex" xmlns:cx1="http://schemas.microsoft.com/office/drawing/2015/9/8/chartex" xmlns:cx2="http://schemas.microsoft.com/office/drawing/2015/10/21/chartex" xmlns:cx3="http://schemas.microsoft.com/office/drawing/2016/5/9/chartex" xmlns:cx4="http://schemas.microsoft.com/office/drawing/2016/5/10/chartex" xmlns:cx5="http://schemas.microsoft.com/office/drawing/2016/5/11/chartex" xmlns:cx6="http://schemas.microsoft.com/office/drawing/2016/5/12/chartex" xmlns:cx7="http://schemas.microsoft.com/office/drawing/2016/5/13/chartex" xmlns:cx8="http://schemas.microsoft.com/office/drawing/2016/5/14/chartex" xmlns:mc="http://schemas.openxmlformats.org/markup-compatibility/2006" xmlns:aink="http://schemas.microsoft.com/office/drawing/2016/ink" xmlns:am3d="http://schemas.microsoft.com/office/drawing/2017/model3d" xmlns:o="urn:schemas-microsoft-com:office:office" xmlns:oel="http://schemas.microsoft.com/office/2019/extlst" xmlns:r="http://schemas.openxmlformats.org/officeDocument/2006/relationships" xmlns:m="http://schemas.openxmlformats.org/officeDocument/2006/math" xmlns:v="urn:schemas-microsoft-com:vml" xmlns:wp14="http://schemas.microsoft.com/office/word/2010/wordprocessingDrawing" xmlns:wp="http://schemas.openxmlformats.org/drawingml/2006/wordprocessingDrawing" xmlns:w10="urn:schemas-microsoft-com:office:word" xmlns:w="http://schemas.openxmlformats.org/wordprocessingml/2006/main" xmlns:w14="http://schemas.microsoft.com/office/word/2010/wordml" xmlns:w15="http://schemas.microsoft.com/office/word/2012/wordml" xmlns:w16cex="http://schemas.microsoft.com/office/word/2018/wordml/cex" xmlns:w16cid="http://schemas.microsoft.com/office/word/2016/wordml/cid" xmlns:w16="http://schemas.microsoft.com/office/word/2018/wordml" xmlns:w16du="http://schemas.microsoft.com/office/word/2023/wordml/word16du" xmlns:w16sdtdh="http://schemas.microsoft.com/office/word/2020/wordml/sdtdatahash" xmlns:w16sdtfl="http://schemas.microsoft.com/office/word/2024/wordml/sdtformatlock" xmlns:w16se="http://schemas.microsoft.com/office/word/2015/wordml/symex" xmlns:wpg="http://schemas.microsoft.com/office/word/2010/wordprocessingGroup" xmlns:wpi="http://schemas.microsoft.com/office/word/2010/wordprocessingInk" xmlns:wne="http://schemas.microsoft.com/office/word/2006/wordml" xmlns:wps="http://schemas.microsoft.com/office/word/2010/wordprocessingShape" mc:Ignorable="w14 w15 w16se w16cid w16 w16cex w16sdtdh w16sdtfl w16du wp14">
   <w:p>
     <w:pPr>
       <w:pStyle w:val="Header"/>
@@ -2977,7 +3001,7 @@
 </file>
 
 <file path=word/header2.xml><?xml version="1.0" encoding="utf-8"?>
-<w:hdr xmlns:wpc="http://schemas.microsoft.com/office/word/2010/wordprocessingCanvas" xmlns:cx="http://schemas.microsoft.com/office/drawing/2014/chartex" xmlns:cx1="http://schemas.microsoft.com/office/drawing/2015/9/8/chartex" xmlns:cx2="http://schemas.microsoft.com/office/drawing/2015/10/21/chartex" xmlns:cx3="http://schemas.microsoft.com/office/drawing/2016/5/9/chartex" xmlns:cx4="http://schemas.microsoft.com/office/drawing/2016/5/10/chartex" xmlns:cx5="http://schemas.microsoft.com/office/drawing/2016/5/11/chartex" xmlns:cx6="http://schemas.microsoft.com/office/drawing/2016/5/12/chartex" xmlns:cx7="http://schemas.microsoft.com/office/drawing/2016/5/13/chartex" xmlns:cx8="http://schemas.microsoft.com/office/drawing/2016/5/14/chartex" xmlns:mc="http://schemas.openxmlformats.org/markup-compatibility/2006" xmlns:aink="http://schemas.microsoft.com/office/drawing/2016/ink" xmlns:am3d="http://schemas.microsoft.com/office/drawing/2017/model3d" xmlns:o="urn:schemas-microsoft-com:office:office" xmlns:oel="http://schemas.microsoft.com/office/2019/extlst" xmlns:r="http://schemas.openxmlformats.org/officeDocument/2006/relationships" xmlns:m="http://schemas.openxmlformats.org/officeDocument/2006/math" xmlns:v="urn:schemas-microsoft-com:vml" xmlns:wp14="http://schemas.microsoft.com/office/word/2010/wordprocessingDrawing" xmlns:wp="http://schemas.openxmlformats.org/drawingml/2006/wordprocessingDrawing" xmlns:w10="urn:schemas-microsoft-com:office:word" xmlns:w="http://schemas.openxmlformats.org/wordprocessingml/2006/main" xmlns:w14="http://schemas.microsoft.com/office/word/2010/wordml" xmlns:w15="http://schemas.microsoft.com/office/word/2012/wordml" xmlns:w16cex="http://schemas.microsoft.com/office/word/2018/wordml/cex" xmlns:w16cid="http://schemas.microsoft.com/office/word/2016/wordml/cid" xmlns:w16="http://schemas.microsoft.com/office/word/2018/wordml" xmlns:w16du="http://schemas.microsoft.com/office/word/2023/wordml/word16du" xmlns:w16sdtdh="http://schemas.microsoft.com/office/word/2020/wordml/sdtdatahash" xmlns:w16se="http://schemas.microsoft.com/office/word/2015/wordml/symex" xmlns:wpg="http://schemas.microsoft.com/office/word/2010/wordprocessingGroup" xmlns:wpi="http://schemas.microsoft.com/office/word/2010/wordprocessingInk" xmlns:wne="http://schemas.microsoft.com/office/word/2006/wordml" xmlns:wps="http://schemas.microsoft.com/office/word/2010/wordprocessingShape" mc:Ignorable="w14 w15 w16se w16cid w16 w16cex w16sdtdh w16du wp14">
+<w:hdr xmlns:wpc="http://schemas.microsoft.com/office/word/2010/wordprocessingCanvas" xmlns:cx="http://schemas.microsoft.com/office/drawing/2014/chartex" xmlns:cx1="http://schemas.microsoft.com/office/drawing/2015/9/8/chartex" xmlns:cx2="http://schemas.microsoft.com/office/drawing/2015/10/21/chartex" xmlns:cx3="http://schemas.microsoft.com/office/drawing/2016/5/9/chartex" xmlns:cx4="http://schemas.microsoft.com/office/drawing/2016/5/10/chartex" xmlns:cx5="http://schemas.microsoft.com/office/drawing/2016/5/11/chartex" xmlns:cx6="http://schemas.microsoft.com/office/drawing/2016/5/12/chartex" xmlns:cx7="http://schemas.microsoft.com/office/drawing/2016/5/13/chartex" xmlns:cx8="http://schemas.microsoft.com/office/drawing/2016/5/14/chartex" xmlns:mc="http://schemas.openxmlformats.org/markup-compatibility/2006" xmlns:aink="http://schemas.microsoft.com/office/drawing/2016/ink" xmlns:am3d="http://schemas.microsoft.com/office/drawing/2017/model3d" xmlns:o="urn:schemas-microsoft-com:office:office" xmlns:oel="http://schemas.microsoft.com/office/2019/extlst" xmlns:r="http://schemas.openxmlformats.org/officeDocument/2006/relationships" xmlns:m="http://schemas.openxmlformats.org/officeDocument/2006/math" xmlns:v="urn:schemas-microsoft-com:vml" xmlns:wp14="http://schemas.microsoft.com/office/word/2010/wordprocessingDrawing" xmlns:wp="http://schemas.openxmlformats.org/drawingml/2006/wordprocessingDrawing" xmlns:w10="urn:schemas-microsoft-com:office:word" xmlns:w="http://schemas.openxmlformats.org/wordprocessingml/2006/main" xmlns:w14="http://schemas.microsoft.com/office/word/2010/wordml" xmlns:w15="http://schemas.microsoft.com/office/word/2012/wordml" xmlns:w16cex="http://schemas.microsoft.com/office/word/2018/wordml/cex" xmlns:w16cid="http://schemas.microsoft.com/office/word/2016/wordml/cid" xmlns:w16="http://schemas.microsoft.com/office/word/2018/wordml" xmlns:w16du="http://schemas.microsoft.com/office/word/2023/wordml/word16du" xmlns:w16sdtdh="http://schemas.microsoft.com/office/word/2020/wordml/sdtdatahash" xmlns:w16sdtfl="http://schemas.microsoft.com/office/word/2024/wordml/sdtformatlock" xmlns:w16se="http://schemas.microsoft.com/office/word/2015/wordml/symex" xmlns:wpg="http://schemas.microsoft.com/office/word/2010/wordprocessingGroup" xmlns:wpi="http://schemas.microsoft.com/office/word/2010/wordprocessingInk" xmlns:wne="http://schemas.microsoft.com/office/word/2006/wordml" xmlns:wps="http://schemas.microsoft.com/office/word/2010/wordprocessingShape" mc:Ignorable="w14 w15 w16se w16cid w16 w16cex w16sdtdh w16sdtfl w16du wp14">
   <w:p>
     <w:pPr>
       <w:pStyle w:val="Header"/>
@@ -3125,7 +3149,7 @@
 </file>
 
 <file path=word/numbering.xml><?xml version="1.0" encoding="utf-8"?>
-<w:numbering xmlns:wpc="http://schemas.microsoft.com/office/word/2010/wordprocessingCanvas" xmlns:cx="http://schemas.microsoft.com/office/drawing/2014/chartex" xmlns:cx1="http://schemas.microsoft.com/office/drawing/2015/9/8/chartex" xmlns:cx2="http://schemas.microsoft.com/office/drawing/2015/10/21/chartex" xmlns:cx3="http://schemas.microsoft.com/office/drawing/2016/5/9/chartex" xmlns:cx4="http://schemas.microsoft.com/office/drawing/2016/5/10/chartex" xmlns:cx5="http://schemas.microsoft.com/office/drawing/2016/5/11/chartex" xmlns:cx6="http://schemas.microsoft.com/office/drawing/2016/5/12/chartex" xmlns:cx7="http://schemas.microsoft.com/office/drawing/2016/5/13/chartex" xmlns:cx8="http://schemas.microsoft.com/office/drawing/2016/5/14/chartex" xmlns:mc="http://schemas.openxmlformats.org/markup-compatibility/2006" xmlns:aink="http://schemas.microsoft.com/office/drawing/2016/ink" xmlns:am3d="http://schemas.microsoft.com/office/drawing/2017/model3d" xmlns:o="urn:schemas-microsoft-com:office:office" xmlns:oel="http://schemas.microsoft.com/office/2019/extlst" xmlns:r="http://schemas.openxmlformats.org/officeDocument/2006/relationships" xmlns:m="http://schemas.openxmlformats.org/officeDocument/2006/math" xmlns:v="urn:schemas-microsoft-com:vml" xmlns:wp14="http://schemas.microsoft.com/office/word/2010/wordprocessingDrawing" xmlns:wp="http://schemas.openxmlformats.org/drawingml/2006/wordprocessingDrawing" xmlns:w10="urn:schemas-microsoft-com:office:word" xmlns:w="http://schemas.openxmlformats.org/wordprocessingml/2006/main" xmlns:w14="http://schemas.microsoft.com/office/word/2010/wordml" xmlns:w15="http://schemas.microsoft.com/office/word/2012/wordml" xmlns:w16cex="http://schemas.microsoft.com/office/word/2018/wordml/cex" xmlns:w16cid="http://schemas.microsoft.com/office/word/2016/wordml/cid" xmlns:w16="http://schemas.microsoft.com/office/word/2018/wordml" xmlns:w16du="http://schemas.microsoft.com/office/word/2023/wordml/word16du" xmlns:w16sdtdh="http://schemas.microsoft.com/office/word/2020/wordml/sdtdatahash" xmlns:w16se="http://schemas.microsoft.com/office/word/2015/wordml/symex" xmlns:wpg="http://schemas.microsoft.com/office/word/2010/wordprocessingGroup" xmlns:wpi="http://schemas.microsoft.com/office/word/2010/wordprocessingInk" xmlns:wne="http://schemas.microsoft.com/office/word/2006/wordml" xmlns:wps="http://schemas.microsoft.com/office/word/2010/wordprocessingShape" mc:Ignorable="w14 w15 w16se w16cid w16 w16cex w16sdtdh w16du wp14">
+<w:numbering xmlns:wpc="http://schemas.microsoft.com/office/word/2010/wordprocessingCanvas" xmlns:cx="http://schemas.microsoft.com/office/drawing/2014/chartex" xmlns:cx1="http://schemas.microsoft.com/office/drawing/2015/9/8/chartex" xmlns:cx2="http://schemas.microsoft.com/office/drawing/2015/10/21/chartex" xmlns:cx3="http://schemas.microsoft.com/office/drawing/2016/5/9/chartex" xmlns:cx4="http://schemas.microsoft.com/office/drawing/2016/5/10/chartex" xmlns:cx5="http://schemas.microsoft.com/office/drawing/2016/5/11/chartex" xmlns:cx6="http://schemas.microsoft.com/office/drawing/2016/5/12/chartex" xmlns:cx7="http://schemas.microsoft.com/office/drawing/2016/5/13/chartex" xmlns:cx8="http://schemas.microsoft.com/office/drawing/2016/5/14/chartex" xmlns:mc="http://schemas.openxmlformats.org/markup-compatibility/2006" xmlns:aink="http://schemas.microsoft.com/office/drawing/2016/ink" xmlns:am3d="http://schemas.microsoft.com/office/drawing/2017/model3d" xmlns:o="urn:schemas-microsoft-com:office:office" xmlns:oel="http://schemas.microsoft.com/office/2019/extlst" xmlns:r="http://schemas.openxmlformats.org/officeDocument/2006/relationships" xmlns:m="http://schemas.openxmlformats.org/officeDocument/2006/math" xmlns:v="urn:schemas-microsoft-com:vml" xmlns:wp14="http://schemas.microsoft.com/office/word/2010/wordprocessingDrawing" xmlns:wp="http://schemas.openxmlformats.org/drawingml/2006/wordprocessingDrawing" xmlns:w10="urn:schemas-microsoft-com:office:word" xmlns:w="http://schemas.openxmlformats.org/wordprocessingml/2006/main" xmlns:w14="http://schemas.microsoft.com/office/word/2010/wordml" xmlns:w15="http://schemas.microsoft.com/office/word/2012/wordml" xmlns:w16cex="http://schemas.microsoft.com/office/word/2018/wordml/cex" xmlns:w16cid="http://schemas.microsoft.com/office/word/2016/wordml/cid" xmlns:w16="http://schemas.microsoft.com/office/word/2018/wordml" xmlns:w16du="http://schemas.microsoft.com/office/word/2023/wordml/word16du" xmlns:w16sdtdh="http://schemas.microsoft.com/office/word/2020/wordml/sdtdatahash" xmlns:w16sdtfl="http://schemas.microsoft.com/office/word/2024/wordml/sdtformatlock" xmlns:w16se="http://schemas.microsoft.com/office/word/2015/wordml/symex" xmlns:wpg="http://schemas.microsoft.com/office/word/2010/wordprocessingGroup" xmlns:wpi="http://schemas.microsoft.com/office/word/2010/wordprocessingInk" xmlns:wne="http://schemas.microsoft.com/office/word/2006/wordml" xmlns:wps="http://schemas.microsoft.com/office/word/2010/wordprocessingShape" mc:Ignorable="w14 w15 w16se w16cid w16 w16cex w16sdtdh w16sdtfl w16du wp14">
   <w:abstractNum w:abstractNumId="0" w15:restartNumberingAfterBreak="0">
     <w:nsid w:val="FFFFFF7C"/>
     <w:multiLevelType w:val="singleLevel"/>
@@ -6060,7 +6084,7 @@
 </file>
 
 <file path=word/styles.xml><?xml version="1.0" encoding="utf-8"?>
-<w:styles xmlns:mc="http://schemas.openxmlformats.org/markup-compatibility/2006" xmlns:r="http://schemas.openxmlformats.org/officeDocument/2006/relationships" xmlns:w="http://schemas.openxmlformats.org/wordprocessingml/2006/main" xmlns:w14="http://schemas.microsoft.com/office/word/2010/wordml" xmlns:w15="http://schemas.microsoft.com/office/word/2012/wordml" xmlns:w16cex="http://schemas.microsoft.com/office/word/2018/wordml/cex" xmlns:w16cid="http://schemas.microsoft.com/office/word/2016/wordml/cid" xmlns:w16="http://schemas.microsoft.com/office/word/2018/wordml" xmlns:w16du="http://schemas.microsoft.com/office/word/2023/wordml/word16du" xmlns:w16sdtdh="http://schemas.microsoft.com/office/word/2020/wordml/sdtdatahash" xmlns:w16se="http://schemas.microsoft.com/office/word/2015/wordml/symex" mc:Ignorable="w14 w15 w16se w16cid w16 w16cex w16sdtdh w16du">
+<w:styles xmlns:mc="http://schemas.openxmlformats.org/markup-compatibility/2006" xmlns:r="http://schemas.openxmlformats.org/officeDocument/2006/relationships" xmlns:w="http://schemas.openxmlformats.org/wordprocessingml/2006/main" xmlns:w14="http://schemas.microsoft.com/office/word/2010/wordml" xmlns:w15="http://schemas.microsoft.com/office/word/2012/wordml" xmlns:w16cex="http://schemas.microsoft.com/office/word/2018/wordml/cex" xmlns:w16cid="http://schemas.microsoft.com/office/word/2016/wordml/cid" xmlns:w16="http://schemas.microsoft.com/office/word/2018/wordml" xmlns:w16du="http://schemas.microsoft.com/office/word/2023/wordml/word16du" xmlns:w16sdtdh="http://schemas.microsoft.com/office/word/2020/wordml/sdtdatahash" xmlns:w16sdtfl="http://schemas.microsoft.com/office/word/2024/wordml/sdtformatlock" xmlns:w16se="http://schemas.microsoft.com/office/word/2015/wordml/symex" mc:Ignorable="w14 w15 w16se w16cid w16 w16cex w16sdtdh w16sdtfl w16du">
   <w:docDefaults>
     <w:rPrDefault>
       <w:rPr>
@@ -7231,7 +7255,7 @@
 </file>
 
 <file path=word/glossary/document.xml><?xml version="1.0" encoding="utf-8"?>
-<w:glossaryDocument xmlns:wpc="http://schemas.microsoft.com/office/word/2010/wordprocessingCanvas" xmlns:cx="http://schemas.microsoft.com/office/drawing/2014/chartex" xmlns:cx1="http://schemas.microsoft.com/office/drawing/2015/9/8/chartex" xmlns:cx2="http://schemas.microsoft.com/office/drawing/2015/10/21/chartex" xmlns:cx3="http://schemas.microsoft.com/office/drawing/2016/5/9/chartex" xmlns:cx4="http://schemas.microsoft.com/office/drawing/2016/5/10/chartex" xmlns:cx5="http://schemas.microsoft.com/office/drawing/2016/5/11/chartex" xmlns:cx6="http://schemas.microsoft.com/office/drawing/2016/5/12/chartex" xmlns:cx7="http://schemas.microsoft.com/office/drawing/2016/5/13/chartex" xmlns:cx8="http://schemas.microsoft.com/office/drawing/2016/5/14/chartex" xmlns:mc="http://schemas.openxmlformats.org/markup-compatibility/2006" xmlns:aink="http://schemas.microsoft.com/office/drawing/2016/ink" xmlns:am3d="http://schemas.microsoft.com/office/drawing/2017/model3d" xmlns:o="urn:schemas-microsoft-com:office:office" xmlns:oel="http://schemas.microsoft.com/office/2019/extlst" xmlns:r="http://schemas.openxmlformats.org/officeDocument/2006/relationships" xmlns:m="http://schemas.openxmlformats.org/officeDocument/2006/math" xmlns:v="urn:schemas-microsoft-com:vml" xmlns:wp14="http://schemas.microsoft.com/office/word/2010/wordprocessingDrawing" xmlns:wp="http://schemas.openxmlformats.org/drawingml/2006/wordprocessingDrawing" xmlns:w10="urn:schemas-microsoft-com:office:word" xmlns:w="http://schemas.openxmlformats.org/wordprocessingml/2006/main" xmlns:w14="http://schemas.microsoft.com/office/word/2010/wordml" xmlns:w15="http://schemas.microsoft.com/office/word/2012/wordml" xmlns:w16cex="http://schemas.microsoft.com/office/word/2018/wordml/cex" xmlns:w16cid="http://schemas.microsoft.com/office/word/2016/wordml/cid" xmlns:w16="http://schemas.microsoft.com/office/word/2018/wordml" xmlns:w16du="http://schemas.microsoft.com/office/word/2023/wordml/word16du" xmlns:w16sdtdh="http://schemas.microsoft.com/office/word/2020/wordml/sdtdatahash" xmlns:w16se="http://schemas.microsoft.com/office/word/2015/wordml/symex" xmlns:wpg="http://schemas.microsoft.com/office/word/2010/wordprocessingGroup" xmlns:wpi="http://schemas.microsoft.com/office/word/2010/wordprocessingInk" xmlns:wne="http://schemas.microsoft.com/office/word/2006/wordml" xmlns:wps="http://schemas.microsoft.com/office/word/2010/wordprocessingShape" mc:Ignorable="w14 w15 w16se w16cid w16 w16cex w16sdtdh w16du wp14">
+<w:glossaryDocument xmlns:wpc="http://schemas.microsoft.com/office/word/2010/wordprocessingCanvas" xmlns:cx="http://schemas.microsoft.com/office/drawing/2014/chartex" xmlns:cx1="http://schemas.microsoft.com/office/drawing/2015/9/8/chartex" xmlns:cx2="http://schemas.microsoft.com/office/drawing/2015/10/21/chartex" xmlns:cx3="http://schemas.microsoft.com/office/drawing/2016/5/9/chartex" xmlns:cx4="http://schemas.microsoft.com/office/drawing/2016/5/10/chartex" xmlns:cx5="http://schemas.microsoft.com/office/drawing/2016/5/11/chartex" xmlns:cx6="http://schemas.microsoft.com/office/drawing/2016/5/12/chartex" xmlns:cx7="http://schemas.microsoft.com/office/drawing/2016/5/13/chartex" xmlns:cx8="http://schemas.microsoft.com/office/drawing/2016/5/14/chartex" xmlns:mc="http://schemas.openxmlformats.org/markup-compatibility/2006" xmlns:aink="http://schemas.microsoft.com/office/drawing/2016/ink" xmlns:am3d="http://schemas.microsoft.com/office/drawing/2017/model3d" xmlns:o="urn:schemas-microsoft-com:office:office" xmlns:oel="http://schemas.microsoft.com/office/2019/extlst" xmlns:r="http://schemas.openxmlformats.org/officeDocument/2006/relationships" xmlns:m="http://schemas.openxmlformats.org/officeDocument/2006/math" xmlns:v="urn:schemas-microsoft-com:vml" xmlns:wp14="http://schemas.microsoft.com/office/word/2010/wordprocessingDrawing" xmlns:wp="http://schemas.openxmlformats.org/drawingml/2006/wordprocessingDrawing" xmlns:w10="urn:schemas-microsoft-com:office:word" xmlns:w="http://schemas.openxmlformats.org/wordprocessingml/2006/main" xmlns:w14="http://schemas.microsoft.com/office/word/2010/wordml" xmlns:w15="http://schemas.microsoft.com/office/word/2012/wordml" xmlns:w16cex="http://schemas.microsoft.com/office/word/2018/wordml/cex" xmlns:w16cid="http://schemas.microsoft.com/office/word/2016/wordml/cid" xmlns:w16="http://schemas.microsoft.com/office/word/2018/wordml" xmlns:w16du="http://schemas.microsoft.com/office/word/2023/wordml/word16du" xmlns:w16sdtdh="http://schemas.microsoft.com/office/word/2020/wordml/sdtdatahash" xmlns:w16sdtfl="http://schemas.microsoft.com/office/word/2024/wordml/sdtformatlock" xmlns:w16se="http://schemas.microsoft.com/office/word/2015/wordml/symex" xmlns:wpg="http://schemas.microsoft.com/office/word/2010/wordprocessingGroup" xmlns:wpi="http://schemas.microsoft.com/office/word/2010/wordprocessingInk" xmlns:wne="http://schemas.microsoft.com/office/word/2006/wordml" xmlns:wps="http://schemas.microsoft.com/office/word/2010/wordprocessingShape" mc:Ignorable="w14 w15 w16se w16cid w16 w16cex w16sdtdh w16sdtfl w16du wp14">
   <w:docParts>
     <w:docPart>
       <w:docPartPr>
@@ -7290,7 +7314,7 @@
 </file>
 
 <file path=word/glossary/fontTable.xml><?xml version="1.0" encoding="utf-8"?>
-<w:fonts xmlns:mc="http://schemas.openxmlformats.org/markup-compatibility/2006" xmlns:r="http://schemas.openxmlformats.org/officeDocument/2006/relationships" xmlns:w="http://schemas.openxmlformats.org/wordprocessingml/2006/main" xmlns:w14="http://schemas.microsoft.com/office/word/2010/wordml" xmlns:w15="http://schemas.microsoft.com/office/word/2012/wordml" xmlns:w16cex="http://schemas.microsoft.com/office/word/2018/wordml/cex" xmlns:w16cid="http://schemas.microsoft.com/office/word/2016/wordml/cid" xmlns:w16="http://schemas.microsoft.com/office/word/2018/wordml" xmlns:w16du="http://schemas.microsoft.com/office/word/2023/wordml/word16du" xmlns:w16sdtdh="http://schemas.microsoft.com/office/word/2020/wordml/sdtdatahash" xmlns:w16se="http://schemas.microsoft.com/office/word/2015/wordml/symex" mc:Ignorable="w14 w15 w16se w16cid w16 w16cex w16sdtdh w16du">
+<w:fonts xmlns:mc="http://schemas.openxmlformats.org/markup-compatibility/2006" xmlns:r="http://schemas.openxmlformats.org/officeDocument/2006/relationships" xmlns:w="http://schemas.openxmlformats.org/wordprocessingml/2006/main" xmlns:w14="http://schemas.microsoft.com/office/word/2010/wordml" xmlns:w15="http://schemas.microsoft.com/office/word/2012/wordml" xmlns:w16cex="http://schemas.microsoft.com/office/word/2018/wordml/cex" xmlns:w16cid="http://schemas.microsoft.com/office/word/2016/wordml/cid" xmlns:w16="http://schemas.microsoft.com/office/word/2018/wordml" xmlns:w16du="http://schemas.microsoft.com/office/word/2023/wordml/word16du" xmlns:w16sdtdh="http://schemas.microsoft.com/office/word/2020/wordml/sdtdatahash" xmlns:w16sdtfl="http://schemas.microsoft.com/office/word/2024/wordml/sdtformatlock" xmlns:w16se="http://schemas.microsoft.com/office/word/2015/wordml/symex" mc:Ignorable="w14 w15 w16se w16cid w16 w16cex w16sdtdh w16sdtfl w16du">
   <w:font w:name="Symbol">
     <w:panose1 w:val="05050102010706020507"/>
     <w:charset w:val="02"/>
@@ -7345,7 +7369,7 @@
 </file>
 
 <file path=word/glossary/settings.xml><?xml version="1.0" encoding="utf-8"?>
-<w:settings xmlns:mc="http://schemas.openxmlformats.org/markup-compatibility/2006" xmlns:o="urn:schemas-microsoft-com:office:office" xmlns:r="http://schemas.openxmlformats.org/officeDocument/2006/relationships" xmlns:m="http://schemas.openxmlformats.org/officeDocument/2006/math" xmlns:v="urn:schemas-microsoft-com:vml" xmlns:w10="urn:schemas-microsoft-com:office:word" xmlns:w="http://schemas.openxmlformats.org/wordprocessingml/2006/main" xmlns:w14="http://schemas.microsoft.com/office/word/2010/wordml" xmlns:w15="http://schemas.microsoft.com/office/word/2012/wordml" xmlns:w16cex="http://schemas.microsoft.com/office/word/2018/wordml/cex" xmlns:w16cid="http://schemas.microsoft.com/office/word/2016/wordml/cid" xmlns:w16="http://schemas.microsoft.com/office/word/2018/wordml" xmlns:w16du="http://schemas.microsoft.com/office/word/2023/wordml/word16du" xmlns:w16sdtdh="http://schemas.microsoft.com/office/word/2020/wordml/sdtdatahash" xmlns:w16se="http://schemas.microsoft.com/office/word/2015/wordml/symex" xmlns:sl="http://schemas.openxmlformats.org/schemaLibrary/2006/main" mc:Ignorable="w14 w15 w16se w16cid w16 w16cex w16sdtdh w16du">
+<w:settings xmlns:mc="http://schemas.openxmlformats.org/markup-compatibility/2006" xmlns:o="urn:schemas-microsoft-com:office:office" xmlns:r="http://schemas.openxmlformats.org/officeDocument/2006/relationships" xmlns:m="http://schemas.openxmlformats.org/officeDocument/2006/math" xmlns:v="urn:schemas-microsoft-com:vml" xmlns:w10="urn:schemas-microsoft-com:office:word" xmlns:w="http://schemas.openxmlformats.org/wordprocessingml/2006/main" xmlns:w14="http://schemas.microsoft.com/office/word/2010/wordml" xmlns:w15="http://schemas.microsoft.com/office/word/2012/wordml" xmlns:w16cex="http://schemas.microsoft.com/office/word/2018/wordml/cex" xmlns:w16cid="http://schemas.microsoft.com/office/word/2016/wordml/cid" xmlns:w16="http://schemas.microsoft.com/office/word/2018/wordml" xmlns:w16du="http://schemas.microsoft.com/office/word/2023/wordml/word16du" xmlns:w16sdtdh="http://schemas.microsoft.com/office/word/2020/wordml/sdtdatahash" xmlns:w16sdtfl="http://schemas.microsoft.com/office/word/2024/wordml/sdtformatlock" xmlns:w16se="http://schemas.microsoft.com/office/word/2015/wordml/symex" xmlns:sl="http://schemas.openxmlformats.org/schemaLibrary/2006/main" mc:Ignorable="w14 w15 w16se w16cid w16 w16cex w16sdtdh w16sdtfl w16du">
   <w:view w:val="normal"/>
   <w:defaultTabStop w:val="720"/>
   <w:characterSpacingControl w:val="doNotCompress"/>
@@ -7379,6 +7403,7 @@
     <w:rsid w:val="0040584D"/>
     <w:rsid w:val="004A7FE8"/>
     <w:rsid w:val="00521633"/>
+    <w:rsid w:val="00525B58"/>
     <w:rsid w:val="00530275"/>
     <w:rsid w:val="00591EA4"/>
     <w:rsid w:val="00601196"/>
@@ -7387,6 +7412,7 @@
     <w:rsid w:val="0065374D"/>
     <w:rsid w:val="00657A60"/>
     <w:rsid w:val="006773C3"/>
+    <w:rsid w:val="00690F30"/>
     <w:rsid w:val="00722D60"/>
     <w:rsid w:val="00742057"/>
     <w:rsid w:val="00767DA7"/>
@@ -7461,7 +7487,7 @@
 </file>
 
 <file path=word/glossary/styles.xml><?xml version="1.0" encoding="utf-8"?>
-<w:styles xmlns:mc="http://schemas.openxmlformats.org/markup-compatibility/2006" xmlns:r="http://schemas.openxmlformats.org/officeDocument/2006/relationships" xmlns:w="http://schemas.openxmlformats.org/wordprocessingml/2006/main" xmlns:w14="http://schemas.microsoft.com/office/word/2010/wordml" xmlns:w15="http://schemas.microsoft.com/office/word/2012/wordml" xmlns:w16cex="http://schemas.microsoft.com/office/word/2018/wordml/cex" xmlns:w16cid="http://schemas.microsoft.com/office/word/2016/wordml/cid" xmlns:w16="http://schemas.microsoft.com/office/word/2018/wordml" xmlns:w16du="http://schemas.microsoft.com/office/word/2023/wordml/word16du" xmlns:w16sdtdh="http://schemas.microsoft.com/office/word/2020/wordml/sdtdatahash" xmlns:w16se="http://schemas.microsoft.com/office/word/2015/wordml/symex" mc:Ignorable="w14 w15 w16se w16cid w16 w16cex w16sdtdh w16du">
+<w:styles xmlns:mc="http://schemas.openxmlformats.org/markup-compatibility/2006" xmlns:r="http://schemas.openxmlformats.org/officeDocument/2006/relationships" xmlns:w="http://schemas.openxmlformats.org/wordprocessingml/2006/main" xmlns:w14="http://schemas.microsoft.com/office/word/2010/wordml" xmlns:w15="http://schemas.microsoft.com/office/word/2012/wordml" xmlns:w16cex="http://schemas.microsoft.com/office/word/2018/wordml/cex" xmlns:w16cid="http://schemas.microsoft.com/office/word/2016/wordml/cid" xmlns:w16="http://schemas.microsoft.com/office/word/2018/wordml" xmlns:w16du="http://schemas.microsoft.com/office/word/2023/wordml/word16du" xmlns:w16sdtdh="http://schemas.microsoft.com/office/word/2020/wordml/sdtdatahash" xmlns:w16sdtfl="http://schemas.microsoft.com/office/word/2024/wordml/sdtformatlock" xmlns:w16se="http://schemas.microsoft.com/office/word/2015/wordml/symex" mc:Ignorable="w14 w15 w16se w16cid w16 w16cex w16sdtdh w16sdtfl w16du">
   <w:docDefaults>
     <w:rPrDefault>
       <w:rPr>
@@ -7896,7 +7922,7 @@
 </file>
 
 <file path=word/glossary/webSettings.xml><?xml version="1.0" encoding="utf-8"?>
-<w:webSettings xmlns:mc="http://schemas.openxmlformats.org/markup-compatibility/2006" xmlns:r="http://schemas.openxmlformats.org/officeDocument/2006/relationships" xmlns:w="http://schemas.openxmlformats.org/wordprocessingml/2006/main" xmlns:w14="http://schemas.microsoft.com/office/word/2010/wordml" xmlns:w15="http://schemas.microsoft.com/office/word/2012/wordml" xmlns:w16cex="http://schemas.microsoft.com/office/word/2018/wordml/cex" xmlns:w16cid="http://schemas.microsoft.com/office/word/2016/wordml/cid" xmlns:w16="http://schemas.microsoft.com/office/word/2018/wordml" xmlns:w16du="http://schemas.microsoft.com/office/word/2023/wordml/word16du" xmlns:w16sdtdh="http://schemas.microsoft.com/office/word/2020/wordml/sdtdatahash" xmlns:w16se="http://schemas.microsoft.com/office/word/2015/wordml/symex" mc:Ignorable="w14 w15 w16se w16cid w16 w16cex w16sdtdh w16du">
+<w:webSettings xmlns:mc="http://schemas.openxmlformats.org/markup-compatibility/2006" xmlns:r="http://schemas.openxmlformats.org/officeDocument/2006/relationships" xmlns:w="http://schemas.openxmlformats.org/wordprocessingml/2006/main" xmlns:w14="http://schemas.microsoft.com/office/word/2010/wordml" xmlns:w15="http://schemas.microsoft.com/office/word/2012/wordml" xmlns:w16cex="http://schemas.microsoft.com/office/word/2018/wordml/cex" xmlns:w16cid="http://schemas.microsoft.com/office/word/2016/wordml/cid" xmlns:w16="http://schemas.microsoft.com/office/word/2018/wordml" xmlns:w16du="http://schemas.microsoft.com/office/word/2023/wordml/word16du" xmlns:w16sdtdh="http://schemas.microsoft.com/office/word/2020/wordml/sdtdatahash" xmlns:w16sdtfl="http://schemas.microsoft.com/office/word/2024/wordml/sdtformatlock" xmlns:w16se="http://schemas.microsoft.com/office/word/2015/wordml/symex" mc:Ignorable="w14 w15 w16se w16cid w16 w16cex w16sdtdh w16sdtfl w16du">
   <w:optimizeForBrowser/>
   <w:allowPNG/>
 </w:webSettings>

</xml_diff>